<commit_message>
Deploying app to Heroku with Docker
</commit_message>
<xml_diff>
--- a/documentation.docx
+++ b/documentation.docx
@@ -30,8 +30,13 @@
     </w:p>
     <w:p>
       <w:r>
-        <w:t>In VSCode</w:t>
-      </w:r>
+        <w:t xml:space="preserve">In </w:t>
+      </w:r>
+      <w:proofErr w:type="spellStart"/>
+      <w:r>
+        <w:t>VSCode</w:t>
+      </w:r>
+      <w:proofErr w:type="spellEnd"/>
     </w:p>
     <w:p>
       <w:pPr>
@@ -153,14 +158,7 @@
           <w:i/>
           <w:iCs/>
         </w:rPr>
-        <w:t>C:\Users\andrew.dilley\development\chatbot3\venv\Scripts</w:t>
-      </w:r>
-      <w:r>
-        <w:rPr>
-          <w:i/>
-          <w:iCs/>
-        </w:rPr>
-        <w:t>\python.exe</w:t>
+        <w:t>C:\Users\andrew.dilley\development\chatbot3\venv\Scripts\python.exe</w:t>
       </w:r>
     </w:p>
     <w:p>
@@ -267,6 +265,7 @@
       <w:r>
         <w:t xml:space="preserve">Delete the </w:t>
       </w:r>
+      <w:proofErr w:type="spellStart"/>
       <w:r>
         <w:rPr>
           <w:i/>
@@ -274,6 +273,7 @@
         </w:rPr>
         <w:t>venv</w:t>
       </w:r>
+      <w:proofErr w:type="spellEnd"/>
       <w:r>
         <w:t xml:space="preserve"> directory</w:t>
       </w:r>
@@ -299,7 +299,15 @@
         <w:t xml:space="preserve">Open </w:t>
       </w:r>
       <w:r>
-        <w:t>a command prompt (cmd)</w:t>
+        <w:t>a command prompt (</w:t>
+      </w:r>
+      <w:proofErr w:type="spellStart"/>
+      <w:r>
+        <w:t>cmd</w:t>
+      </w:r>
+      <w:proofErr w:type="spellEnd"/>
+      <w:r>
+        <w:t>)</w:t>
       </w:r>
     </w:p>
     <w:p>
@@ -335,8 +343,30 @@
         <w:rPr>
           <w:rFonts w:ascii="Calibri" w:hAnsi="Calibri" w:cs="Calibri"/>
         </w:rPr>
-        <w:t>python -m venv venv</w:t>
-      </w:r>
+        <w:t xml:space="preserve">python -m </w:t>
+      </w:r>
+      <w:proofErr w:type="spellStart"/>
+      <w:r>
+        <w:rPr>
+          <w:rFonts w:ascii="Calibri" w:hAnsi="Calibri" w:cs="Calibri"/>
+        </w:rPr>
+        <w:t>venv</w:t>
+      </w:r>
+      <w:proofErr w:type="spellEnd"/>
+      <w:r>
+        <w:rPr>
+          <w:rFonts w:ascii="Calibri" w:hAnsi="Calibri" w:cs="Calibri"/>
+        </w:rPr>
+        <w:t xml:space="preserve"> </w:t>
+      </w:r>
+      <w:proofErr w:type="spellStart"/>
+      <w:r>
+        <w:rPr>
+          <w:rFonts w:ascii="Calibri" w:hAnsi="Calibri" w:cs="Calibri"/>
+        </w:rPr>
+        <w:t>venv</w:t>
+      </w:r>
+      <w:proofErr w:type="spellEnd"/>
     </w:p>
     <w:p>
       <w:pPr>
@@ -349,13 +379,23 @@
       <w:r>
         <w:t xml:space="preserve">Activate the environment with </w:t>
       </w:r>
+      <w:proofErr w:type="spellStart"/>
       <w:r>
         <w:rPr>
           <w:rFonts w:ascii="Calibri" w:hAnsi="Calibri" w:cs="Calibri"/>
           <w:i/>
           <w:iCs/>
         </w:rPr>
-        <w:t>venv\Scripts\activate</w:t>
+        <w:t>venv</w:t>
+      </w:r>
+      <w:proofErr w:type="spellEnd"/>
+      <w:r>
+        <w:rPr>
+          <w:rFonts w:ascii="Calibri" w:hAnsi="Calibri" w:cs="Calibri"/>
+          <w:i/>
+          <w:iCs/>
+        </w:rPr>
+        <w:t>\Scripts\activate</w:t>
       </w:r>
     </w:p>
     <w:p/>
@@ -406,8 +446,16 @@
         <w:rPr>
           <w:rFonts w:ascii="Calibri" w:hAnsi="Calibri" w:cs="Calibri"/>
         </w:rPr>
-        <w:t>git add .</w:t>
-      </w:r>
+        <w:t xml:space="preserve">git </w:t>
+      </w:r>
+      <w:proofErr w:type="gramStart"/>
+      <w:r>
+        <w:rPr>
+          <w:rFonts w:ascii="Calibri" w:hAnsi="Calibri" w:cs="Calibri"/>
+        </w:rPr>
+        <w:t>add .</w:t>
+      </w:r>
+      <w:proofErr w:type="gramEnd"/>
     </w:p>
     <w:p/>
     <w:p>
@@ -454,17 +502,425 @@
     <w:p/>
     <w:p/>
     <w:p/>
+    <w:p>
+      <w:r>
+        <w:t>data privacy on the OpenAI API Platform</w:t>
+      </w:r>
+    </w:p>
+    <w:p/>
+    <w:p>
+      <w:pPr>
+        <w:rPr>
+          <w:b/>
+          <w:bCs/>
+        </w:rPr>
+      </w:pPr>
+      <w:r>
+        <w:rPr>
+          <w:b/>
+          <w:bCs/>
+        </w:rPr>
+        <w:t>Services for businesses, such as ChatGPT Team, ChatGPT Enterprise, and our API Platform</w:t>
+      </w:r>
+    </w:p>
+    <w:p>
+      <w:r>
+        <w:t xml:space="preserve">By default, we do not train on any inputs or outputs from our products for business users, including ChatGPT Team, ChatGPT Enterprise, and the API. We offer API customers a way to opt-in to share data with us, such as by </w:t>
+      </w:r>
+      <w:hyperlink r:id="rId8" w:history="1">
+        <w:r>
+          <w:rPr>
+            <w:rStyle w:val="Hyperlink"/>
+          </w:rPr>
+          <w:t>providing feedback in the Playground</w:t>
+        </w:r>
+      </w:hyperlink>
+      <w:r>
+        <w:t>, which we then use to improve our models. Unless they explicitly opt-in, organizations are opted out of data-sharing by default.</w:t>
+      </w:r>
+    </w:p>
+    <w:p>
+      <w:r>
+        <w:t xml:space="preserve">Please see our </w:t>
+      </w:r>
+      <w:hyperlink r:id="rId9" w:tgtFrame="_blank" w:history="1">
+        <w:r>
+          <w:rPr>
+            <w:rStyle w:val="Hyperlink"/>
+          </w:rPr>
+          <w:t>Enterprise Privacy page</w:t>
+        </w:r>
+      </w:hyperlink>
+      <w:r>
+        <w:t xml:space="preserve"> for information on how we handle business data.</w:t>
+      </w:r>
+    </w:p>
+    <w:p/>
+    <w:p>
+      <w:hyperlink r:id="rId10" w:history="1">
+        <w:r>
+          <w:rPr>
+            <w:rStyle w:val="Hyperlink"/>
+          </w:rPr>
+          <w:t xml:space="preserve">How your data is used to improve model performance | OpenAI Help </w:t>
+        </w:r>
+        <w:proofErr w:type="spellStart"/>
+        <w:r>
+          <w:rPr>
+            <w:rStyle w:val="Hyperlink"/>
+          </w:rPr>
+          <w:t>Center</w:t>
+        </w:r>
+        <w:proofErr w:type="spellEnd"/>
+      </w:hyperlink>
+    </w:p>
+    <w:p/>
+    <w:p>
+      <w:r>
+        <w:t>OpenAI encrypts all data at rest (AES-256) and in transit between our customers and us and between us and our service providers (TLS 1.2+), and uses strict access controls to limit who can access data. Our security team has an on-call rotation that has 24/7/365 coverage and is paged in case of any potential security incident. We offer a </w:t>
+      </w:r>
+      <w:hyperlink r:id="rId11" w:history="1">
+        <w:r>
+          <w:rPr>
+            <w:rStyle w:val="Hyperlink"/>
+          </w:rPr>
+          <w:t>Bug Bounty Program</w:t>
+        </w:r>
+        <w:r>
+          <w:rPr>
+            <w:rStyle w:val="Hyperlink"/>
+            <w:rFonts w:ascii="Tahoma" w:hAnsi="Tahoma" w:cs="Tahoma"/>
+          </w:rPr>
+          <w:t>⁠</w:t>
+        </w:r>
+      </w:hyperlink>
+      <w:r>
+        <w:t> for responsible disclosure of vulnerabilities discovered on our platform and products. Please visit our </w:t>
+      </w:r>
+      <w:hyperlink r:id="rId12" w:tgtFrame="_blank" w:history="1">
+        <w:r>
+          <w:rPr>
+            <w:rStyle w:val="Hyperlink"/>
+          </w:rPr>
+          <w:t xml:space="preserve">Trust </w:t>
+        </w:r>
+        <w:proofErr w:type="gramStart"/>
+        <w:r>
+          <w:rPr>
+            <w:rStyle w:val="Hyperlink"/>
+          </w:rPr>
+          <w:t>Portal</w:t>
+        </w:r>
+        <w:r>
+          <w:rPr>
+            <w:rStyle w:val="Hyperlink"/>
+            <w:rFonts w:ascii="Tahoma" w:hAnsi="Tahoma" w:cs="Tahoma"/>
+          </w:rPr>
+          <w:t>⁠</w:t>
+        </w:r>
+        <w:r>
+          <w:rPr>
+            <w:rStyle w:val="Hyperlink"/>
+          </w:rPr>
+          <w:t>(</w:t>
+        </w:r>
+        <w:proofErr w:type="gramEnd"/>
+        <w:r>
+          <w:rPr>
+            <w:rStyle w:val="Hyperlink"/>
+          </w:rPr>
+          <w:t>opens in a new window)</w:t>
+        </w:r>
+      </w:hyperlink>
+      <w:r>
+        <w:t> for more details.</w:t>
+      </w:r>
+    </w:p>
+    <w:p>
+      <w:hyperlink r:id="rId13" w:history="1">
+        <w:r>
+          <w:rPr>
+            <w:rStyle w:val="Hyperlink"/>
+          </w:rPr>
+          <w:t>Enterprise privacy at OpenAI | OpenAI</w:t>
+        </w:r>
+      </w:hyperlink>
+    </w:p>
+    <w:p/>
+    <w:p>
+      <w:hyperlink r:id="rId14" w:history="1">
+        <w:r>
+          <w:rPr>
+            <w:rStyle w:val="Hyperlink"/>
+          </w:rPr>
+          <w:t>Usage policies | OpenAI</w:t>
+        </w:r>
+      </w:hyperlink>
+    </w:p>
+    <w:p/>
+    <w:p>
+      <w:r>
+        <w:rPr>
+          <w:b/>
+          <w:bCs/>
+        </w:rPr>
+        <w:t>Azure OpenAI Service</w:t>
+      </w:r>
+    </w:p>
+    <w:p/>
+    <w:p>
+      <w:pPr>
+        <w:rPr>
+          <w:b/>
+          <w:bCs/>
+        </w:rPr>
+      </w:pPr>
+      <w:r>
+        <w:t xml:space="preserve">But – OpenAI only has data centres in the </w:t>
+      </w:r>
+      <w:proofErr w:type="gramStart"/>
+      <w:r>
+        <w:t>US</w:t>
+      </w:r>
+      <w:proofErr w:type="gramEnd"/>
+      <w:r>
+        <w:t xml:space="preserve"> so we need to utilise </w:t>
+      </w:r>
+      <w:r>
+        <w:rPr>
+          <w:b/>
+          <w:bCs/>
+        </w:rPr>
+        <w:t>Azure OpenAI Service</w:t>
+      </w:r>
+      <w:r>
+        <w:rPr>
+          <w:b/>
+          <w:bCs/>
+        </w:rPr>
+        <w:t xml:space="preserve"> which has Australian based data centres</w:t>
+      </w:r>
+    </w:p>
+    <w:p>
+      <w:pPr>
+        <w:rPr>
+          <w:b/>
+          <w:bCs/>
+        </w:rPr>
+      </w:pPr>
+      <w:r>
+        <w:rPr>
+          <w:b/>
+          <w:bCs/>
+        </w:rPr>
+        <w:t>Your prompts (inputs) and completions (outputs), your embeddings, and your training data:</w:t>
+      </w:r>
+    </w:p>
+    <w:p>
+      <w:pPr>
+        <w:numPr>
+          <w:ilvl w:val="0"/>
+          <w:numId w:val="4"/>
+        </w:numPr>
+        <w:rPr>
+          <w:b/>
+          <w:bCs/>
+        </w:rPr>
+      </w:pPr>
+      <w:r>
+        <w:rPr>
+          <w:b/>
+          <w:bCs/>
+        </w:rPr>
+        <w:t>are NOT available to other customers.</w:t>
+      </w:r>
+    </w:p>
+    <w:p>
+      <w:pPr>
+        <w:numPr>
+          <w:ilvl w:val="0"/>
+          <w:numId w:val="4"/>
+        </w:numPr>
+        <w:rPr>
+          <w:b/>
+          <w:bCs/>
+        </w:rPr>
+      </w:pPr>
+      <w:r>
+        <w:rPr>
+          <w:b/>
+          <w:bCs/>
+        </w:rPr>
+        <w:t>are NOT available to OpenAI.</w:t>
+      </w:r>
+    </w:p>
+    <w:p>
+      <w:pPr>
+        <w:numPr>
+          <w:ilvl w:val="0"/>
+          <w:numId w:val="4"/>
+        </w:numPr>
+        <w:rPr>
+          <w:b/>
+          <w:bCs/>
+        </w:rPr>
+      </w:pPr>
+      <w:r>
+        <w:rPr>
+          <w:b/>
+          <w:bCs/>
+        </w:rPr>
+        <w:lastRenderedPageBreak/>
+        <w:t>are NOT used to improve OpenAI models.</w:t>
+      </w:r>
+    </w:p>
+    <w:p>
+      <w:pPr>
+        <w:numPr>
+          <w:ilvl w:val="0"/>
+          <w:numId w:val="4"/>
+        </w:numPr>
+        <w:rPr>
+          <w:b/>
+          <w:bCs/>
+        </w:rPr>
+      </w:pPr>
+      <w:r>
+        <w:rPr>
+          <w:b/>
+          <w:bCs/>
+        </w:rPr>
+        <w:t>are NOT used to train, retrain, or improve Azure OpenAI Service foundation models.</w:t>
+      </w:r>
+    </w:p>
+    <w:p>
+      <w:pPr>
+        <w:numPr>
+          <w:ilvl w:val="0"/>
+          <w:numId w:val="4"/>
+        </w:numPr>
+        <w:rPr>
+          <w:b/>
+          <w:bCs/>
+        </w:rPr>
+      </w:pPr>
+      <w:r>
+        <w:rPr>
+          <w:b/>
+          <w:bCs/>
+        </w:rPr>
+        <w:t>are NOT used to improve any Microsoft or 3rd party products or services without your permission or instruction.</w:t>
+      </w:r>
+    </w:p>
+    <w:p>
+      <w:pPr>
+        <w:numPr>
+          <w:ilvl w:val="0"/>
+          <w:numId w:val="4"/>
+        </w:numPr>
+        <w:rPr>
+          <w:b/>
+          <w:bCs/>
+        </w:rPr>
+      </w:pPr>
+      <w:r>
+        <w:rPr>
+          <w:b/>
+          <w:bCs/>
+        </w:rPr>
+        <w:t>Your fine-tuned Azure OpenAI models are available exclusively for your use.</w:t>
+      </w:r>
+    </w:p>
+    <w:p>
+      <w:pPr>
+        <w:rPr>
+          <w:b/>
+          <w:bCs/>
+        </w:rPr>
+      </w:pPr>
+      <w:r>
+        <w:rPr>
+          <w:b/>
+          <w:bCs/>
+        </w:rPr>
+        <w:t>The Azure OpenAI Service is operated by Microsoft as an Azure service; Microsoft hosts the OpenAI models in Microsoft's Azure environment and the Service does NOT interact with any services operated by OpenAI (e.g. ChatGPT, or the OpenAI API).</w:t>
+      </w:r>
+    </w:p>
+    <w:p>
+      <w:pPr>
+        <w:rPr>
+          <w:b/>
+          <w:bCs/>
+        </w:rPr>
+      </w:pPr>
+    </w:p>
+    <w:p>
+      <w:pPr>
+        <w:rPr>
+          <w:b/>
+          <w:bCs/>
+        </w:rPr>
+      </w:pPr>
+      <w:hyperlink r:id="rId15" w:history="1">
+        <w:r>
+          <w:rPr>
+            <w:rStyle w:val="Hyperlink"/>
+            <w:b/>
+            <w:bCs/>
+          </w:rPr>
+          <w:t>Data, privacy, and security for Azure OpenAI Service - Azure AI services | Microsoft Learn</w:t>
+        </w:r>
+      </w:hyperlink>
+    </w:p>
+    <w:p/>
+    <w:p>
+      <w:pPr>
+        <w:numPr>
+          <w:ilvl w:val="0"/>
+          <w:numId w:val="5"/>
+        </w:numPr>
+      </w:pPr>
+      <w:r>
+        <w:rPr>
+          <w:b/>
+          <w:bCs/>
+        </w:rPr>
+        <w:t>Your organization’s data is not used to train foundation models</w:t>
+      </w:r>
+      <w:r>
+        <w:t>. Microsoft’s generative AI solutions, including Azure OpenAI Service and Copilot services and capabilities, do not use your organization’s data to train foundation models without your permission. Your data is not available to OpenAI or used to train OpenAI models.</w:t>
+      </w:r>
+    </w:p>
+    <w:p/>
+    <w:p>
+      <w:hyperlink r:id="rId16" w:history="1">
+        <w:r>
+          <w:rPr>
+            <w:rStyle w:val="Hyperlink"/>
+          </w:rPr>
+          <w:t>How-to: Create and deploy an Azure OpenAI Service resource - Azure OpenAI | Microsoft Learn</w:t>
+        </w:r>
+      </w:hyperlink>
+    </w:p>
     <w:p/>
     <w:p/>
-    <w:p/>
-    <w:p/>
+    <w:p>
+      <w:hyperlink r:id="rId17" w:history="1">
+        <w:r>
+          <w:rPr>
+            <w:rStyle w:val="Hyperlink"/>
+          </w:rPr>
+          <w:t>Protecting the data of our commercial and public sector customers in the AI era - Microsoft On the Issues</w:t>
+        </w:r>
+      </w:hyperlink>
+    </w:p>
     <w:sectPr>
-      <w:headerReference w:type="even" r:id="rId8"/>
-      <w:headerReference w:type="default" r:id="rId9"/>
-      <w:footerReference w:type="even" r:id="rId10"/>
-      <w:footerReference w:type="default" r:id="rId11"/>
-      <w:headerReference w:type="first" r:id="rId12"/>
-      <w:footerReference w:type="first" r:id="rId13"/>
+      <w:headerReference w:type="even" r:id="rId18"/>
+      <w:headerReference w:type="default" r:id="rId19"/>
+      <w:footerReference w:type="even" r:id="rId20"/>
+      <w:footerReference w:type="default" r:id="rId21"/>
+      <w:headerReference w:type="first" r:id="rId22"/>
+      <w:footerReference w:type="first" r:id="rId23"/>
       <w:pgSz w:w="11906" w:h="16838"/>
       <w:pgMar w:top="1440" w:right="1440" w:bottom="1440" w:left="1440" w:header="708" w:footer="708" w:gutter="0"/>
       <w:cols w:space="708"/>
@@ -673,6 +1129,155 @@
     </w:lvl>
   </w:abstractNum>
   <w:abstractNum w:abstractNumId="1" w15:restartNumberingAfterBreak="0">
+    <w:nsid w:val="29067F51"/>
+    <w:multiLevelType w:val="multilevel"/>
+    <w:tmpl w:val="21586E64"/>
+    <w:lvl w:ilvl="0">
+      <w:start w:val="1"/>
+      <w:numFmt w:val="bullet"/>
+      <w:lvlText w:val=""/>
+      <w:lvlJc w:val="left"/>
+      <w:pPr>
+        <w:tabs>
+          <w:tab w:val="num" w:pos="720"/>
+        </w:tabs>
+        <w:ind w:left="720" w:hanging="360"/>
+      </w:pPr>
+      <w:rPr>
+        <w:rFonts w:ascii="Symbol" w:hAnsi="Symbol" w:hint="default"/>
+        <w:sz w:val="20"/>
+      </w:rPr>
+    </w:lvl>
+    <w:lvl w:ilvl="1" w:tentative="1">
+      <w:start w:val="1"/>
+      <w:numFmt w:val="bullet"/>
+      <w:lvlText w:val=""/>
+      <w:lvlJc w:val="left"/>
+      <w:pPr>
+        <w:tabs>
+          <w:tab w:val="num" w:pos="1440"/>
+        </w:tabs>
+        <w:ind w:left="1440" w:hanging="360"/>
+      </w:pPr>
+      <w:rPr>
+        <w:rFonts w:ascii="Symbol" w:hAnsi="Symbol" w:hint="default"/>
+        <w:sz w:val="20"/>
+      </w:rPr>
+    </w:lvl>
+    <w:lvl w:ilvl="2" w:tentative="1">
+      <w:start w:val="1"/>
+      <w:numFmt w:val="bullet"/>
+      <w:lvlText w:val=""/>
+      <w:lvlJc w:val="left"/>
+      <w:pPr>
+        <w:tabs>
+          <w:tab w:val="num" w:pos="2160"/>
+        </w:tabs>
+        <w:ind w:left="2160" w:hanging="360"/>
+      </w:pPr>
+      <w:rPr>
+        <w:rFonts w:ascii="Symbol" w:hAnsi="Symbol" w:hint="default"/>
+        <w:sz w:val="20"/>
+      </w:rPr>
+    </w:lvl>
+    <w:lvl w:ilvl="3" w:tentative="1">
+      <w:start w:val="1"/>
+      <w:numFmt w:val="bullet"/>
+      <w:lvlText w:val=""/>
+      <w:lvlJc w:val="left"/>
+      <w:pPr>
+        <w:tabs>
+          <w:tab w:val="num" w:pos="2880"/>
+        </w:tabs>
+        <w:ind w:left="2880" w:hanging="360"/>
+      </w:pPr>
+      <w:rPr>
+        <w:rFonts w:ascii="Symbol" w:hAnsi="Symbol" w:hint="default"/>
+        <w:sz w:val="20"/>
+      </w:rPr>
+    </w:lvl>
+    <w:lvl w:ilvl="4" w:tentative="1">
+      <w:start w:val="1"/>
+      <w:numFmt w:val="bullet"/>
+      <w:lvlText w:val=""/>
+      <w:lvlJc w:val="left"/>
+      <w:pPr>
+        <w:tabs>
+          <w:tab w:val="num" w:pos="3600"/>
+        </w:tabs>
+        <w:ind w:left="3600" w:hanging="360"/>
+      </w:pPr>
+      <w:rPr>
+        <w:rFonts w:ascii="Symbol" w:hAnsi="Symbol" w:hint="default"/>
+        <w:sz w:val="20"/>
+      </w:rPr>
+    </w:lvl>
+    <w:lvl w:ilvl="5" w:tentative="1">
+      <w:start w:val="1"/>
+      <w:numFmt w:val="bullet"/>
+      <w:lvlText w:val=""/>
+      <w:lvlJc w:val="left"/>
+      <w:pPr>
+        <w:tabs>
+          <w:tab w:val="num" w:pos="4320"/>
+        </w:tabs>
+        <w:ind w:left="4320" w:hanging="360"/>
+      </w:pPr>
+      <w:rPr>
+        <w:rFonts w:ascii="Symbol" w:hAnsi="Symbol" w:hint="default"/>
+        <w:sz w:val="20"/>
+      </w:rPr>
+    </w:lvl>
+    <w:lvl w:ilvl="6" w:tentative="1">
+      <w:start w:val="1"/>
+      <w:numFmt w:val="bullet"/>
+      <w:lvlText w:val=""/>
+      <w:lvlJc w:val="left"/>
+      <w:pPr>
+        <w:tabs>
+          <w:tab w:val="num" w:pos="5040"/>
+        </w:tabs>
+        <w:ind w:left="5040" w:hanging="360"/>
+      </w:pPr>
+      <w:rPr>
+        <w:rFonts w:ascii="Symbol" w:hAnsi="Symbol" w:hint="default"/>
+        <w:sz w:val="20"/>
+      </w:rPr>
+    </w:lvl>
+    <w:lvl w:ilvl="7" w:tentative="1">
+      <w:start w:val="1"/>
+      <w:numFmt w:val="bullet"/>
+      <w:lvlText w:val=""/>
+      <w:lvlJc w:val="left"/>
+      <w:pPr>
+        <w:tabs>
+          <w:tab w:val="num" w:pos="5760"/>
+        </w:tabs>
+        <w:ind w:left="5760" w:hanging="360"/>
+      </w:pPr>
+      <w:rPr>
+        <w:rFonts w:ascii="Symbol" w:hAnsi="Symbol" w:hint="default"/>
+        <w:sz w:val="20"/>
+      </w:rPr>
+    </w:lvl>
+    <w:lvl w:ilvl="8" w:tentative="1">
+      <w:start w:val="1"/>
+      <w:numFmt w:val="bullet"/>
+      <w:lvlText w:val=""/>
+      <w:lvlJc w:val="left"/>
+      <w:pPr>
+        <w:tabs>
+          <w:tab w:val="num" w:pos="6480"/>
+        </w:tabs>
+        <w:ind w:left="6480" w:hanging="360"/>
+      </w:pPr>
+      <w:rPr>
+        <w:rFonts w:ascii="Symbol" w:hAnsi="Symbol" w:hint="default"/>
+        <w:sz w:val="20"/>
+      </w:rPr>
+    </w:lvl>
+  </w:abstractNum>
+  <w:abstractNum w:abstractNumId="2" w15:restartNumberingAfterBreak="0">
     <w:nsid w:val="4CCE2F2E"/>
     <w:multiLevelType w:val="hybridMultilevel"/>
     <w:tmpl w:val="61B01B22"/>
@@ -758,7 +1363,7 @@
       </w:pPr>
     </w:lvl>
   </w:abstractNum>
-  <w:abstractNum w:abstractNumId="2" w15:restartNumberingAfterBreak="0">
+  <w:abstractNum w:abstractNumId="3" w15:restartNumberingAfterBreak="0">
     <w:nsid w:val="51D117BF"/>
     <w:multiLevelType w:val="hybridMultilevel"/>
     <w:tmpl w:val="57AE1952"/>
@@ -844,14 +1449,169 @@
       </w:pPr>
     </w:lvl>
   </w:abstractNum>
+  <w:abstractNum w:abstractNumId="4" w15:restartNumberingAfterBreak="0">
+    <w:nsid w:val="7AFE4469"/>
+    <w:multiLevelType w:val="multilevel"/>
+    <w:tmpl w:val="80C0D69A"/>
+    <w:lvl w:ilvl="0">
+      <w:start w:val="1"/>
+      <w:numFmt w:val="bullet"/>
+      <w:lvlText w:val=""/>
+      <w:lvlJc w:val="left"/>
+      <w:pPr>
+        <w:tabs>
+          <w:tab w:val="num" w:pos="720"/>
+        </w:tabs>
+        <w:ind w:left="720" w:hanging="360"/>
+      </w:pPr>
+      <w:rPr>
+        <w:rFonts w:ascii="Symbol" w:hAnsi="Symbol" w:hint="default"/>
+        <w:sz w:val="20"/>
+      </w:rPr>
+    </w:lvl>
+    <w:lvl w:ilvl="1" w:tentative="1">
+      <w:start w:val="1"/>
+      <w:numFmt w:val="bullet"/>
+      <w:lvlText w:val="o"/>
+      <w:lvlJc w:val="left"/>
+      <w:pPr>
+        <w:tabs>
+          <w:tab w:val="num" w:pos="1440"/>
+        </w:tabs>
+        <w:ind w:left="1440" w:hanging="360"/>
+      </w:pPr>
+      <w:rPr>
+        <w:rFonts w:ascii="Courier New" w:hAnsi="Courier New" w:hint="default"/>
+        <w:sz w:val="20"/>
+      </w:rPr>
+    </w:lvl>
+    <w:lvl w:ilvl="2" w:tentative="1">
+      <w:start w:val="1"/>
+      <w:numFmt w:val="bullet"/>
+      <w:lvlText w:val=""/>
+      <w:lvlJc w:val="left"/>
+      <w:pPr>
+        <w:tabs>
+          <w:tab w:val="num" w:pos="2160"/>
+        </w:tabs>
+        <w:ind w:left="2160" w:hanging="360"/>
+      </w:pPr>
+      <w:rPr>
+        <w:rFonts w:ascii="Wingdings" w:hAnsi="Wingdings" w:hint="default"/>
+        <w:sz w:val="20"/>
+      </w:rPr>
+    </w:lvl>
+    <w:lvl w:ilvl="3" w:tentative="1">
+      <w:start w:val="1"/>
+      <w:numFmt w:val="bullet"/>
+      <w:lvlText w:val=""/>
+      <w:lvlJc w:val="left"/>
+      <w:pPr>
+        <w:tabs>
+          <w:tab w:val="num" w:pos="2880"/>
+        </w:tabs>
+        <w:ind w:left="2880" w:hanging="360"/>
+      </w:pPr>
+      <w:rPr>
+        <w:rFonts w:ascii="Wingdings" w:hAnsi="Wingdings" w:hint="default"/>
+        <w:sz w:val="20"/>
+      </w:rPr>
+    </w:lvl>
+    <w:lvl w:ilvl="4" w:tentative="1">
+      <w:start w:val="1"/>
+      <w:numFmt w:val="bullet"/>
+      <w:lvlText w:val=""/>
+      <w:lvlJc w:val="left"/>
+      <w:pPr>
+        <w:tabs>
+          <w:tab w:val="num" w:pos="3600"/>
+        </w:tabs>
+        <w:ind w:left="3600" w:hanging="360"/>
+      </w:pPr>
+      <w:rPr>
+        <w:rFonts w:ascii="Wingdings" w:hAnsi="Wingdings" w:hint="default"/>
+        <w:sz w:val="20"/>
+      </w:rPr>
+    </w:lvl>
+    <w:lvl w:ilvl="5" w:tentative="1">
+      <w:start w:val="1"/>
+      <w:numFmt w:val="bullet"/>
+      <w:lvlText w:val=""/>
+      <w:lvlJc w:val="left"/>
+      <w:pPr>
+        <w:tabs>
+          <w:tab w:val="num" w:pos="4320"/>
+        </w:tabs>
+        <w:ind w:left="4320" w:hanging="360"/>
+      </w:pPr>
+      <w:rPr>
+        <w:rFonts w:ascii="Wingdings" w:hAnsi="Wingdings" w:hint="default"/>
+        <w:sz w:val="20"/>
+      </w:rPr>
+    </w:lvl>
+    <w:lvl w:ilvl="6" w:tentative="1">
+      <w:start w:val="1"/>
+      <w:numFmt w:val="bullet"/>
+      <w:lvlText w:val=""/>
+      <w:lvlJc w:val="left"/>
+      <w:pPr>
+        <w:tabs>
+          <w:tab w:val="num" w:pos="5040"/>
+        </w:tabs>
+        <w:ind w:left="5040" w:hanging="360"/>
+      </w:pPr>
+      <w:rPr>
+        <w:rFonts w:ascii="Wingdings" w:hAnsi="Wingdings" w:hint="default"/>
+        <w:sz w:val="20"/>
+      </w:rPr>
+    </w:lvl>
+    <w:lvl w:ilvl="7" w:tentative="1">
+      <w:start w:val="1"/>
+      <w:numFmt w:val="bullet"/>
+      <w:lvlText w:val=""/>
+      <w:lvlJc w:val="left"/>
+      <w:pPr>
+        <w:tabs>
+          <w:tab w:val="num" w:pos="5760"/>
+        </w:tabs>
+        <w:ind w:left="5760" w:hanging="360"/>
+      </w:pPr>
+      <w:rPr>
+        <w:rFonts w:ascii="Wingdings" w:hAnsi="Wingdings" w:hint="default"/>
+        <w:sz w:val="20"/>
+      </w:rPr>
+    </w:lvl>
+    <w:lvl w:ilvl="8" w:tentative="1">
+      <w:start w:val="1"/>
+      <w:numFmt w:val="bullet"/>
+      <w:lvlText w:val=""/>
+      <w:lvlJc w:val="left"/>
+      <w:pPr>
+        <w:tabs>
+          <w:tab w:val="num" w:pos="6480"/>
+        </w:tabs>
+        <w:ind w:left="6480" w:hanging="360"/>
+      </w:pPr>
+      <w:rPr>
+        <w:rFonts w:ascii="Wingdings" w:hAnsi="Wingdings" w:hint="default"/>
+        <w:sz w:val="20"/>
+      </w:rPr>
+    </w:lvl>
+  </w:abstractNum>
   <w:num w:numId="1" w16cid:durableId="60912245">
-    <w:abstractNumId w:val="1"/>
+    <w:abstractNumId w:val="2"/>
   </w:num>
   <w:num w:numId="2" w16cid:durableId="1694576651">
-    <w:abstractNumId w:val="2"/>
+    <w:abstractNumId w:val="3"/>
   </w:num>
   <w:num w:numId="3" w16cid:durableId="1619415462">
     <w:abstractNumId w:val="0"/>
+  </w:num>
+  <w:num w:numId="4" w16cid:durableId="949823617">
+    <w:abstractNumId w:val="4"/>
+  </w:num>
+  <w:num w:numId="5" w16cid:durableId="666254546">
+    <w:abstractNumId w:val="1"/>
   </w:num>
 </w:numbering>
 </file>
@@ -1809,6 +2569,29 @@
     <w:uiPriority w:val="99"/>
     <w:rsid w:val="00A310F0"/>
   </w:style>
+  <w:style w:type="character" w:styleId="Hyperlink">
+    <w:name w:val="Hyperlink"/>
+    <w:basedOn w:val="DefaultParagraphFont"/>
+    <w:uiPriority w:val="99"/>
+    <w:unhideWhenUsed/>
+    <w:rsid w:val="007B5BC2"/>
+    <w:rPr>
+      <w:color w:val="467886" w:themeColor="hyperlink"/>
+      <w:u w:val="single"/>
+    </w:rPr>
+  </w:style>
+  <w:style w:type="character" w:styleId="UnresolvedMention">
+    <w:name w:val="Unresolved Mention"/>
+    <w:basedOn w:val="DefaultParagraphFont"/>
+    <w:uiPriority w:val="99"/>
+    <w:semiHidden/>
+    <w:unhideWhenUsed/>
+    <w:rsid w:val="007B5BC2"/>
+    <w:rPr>
+      <w:color w:val="605E5C"/>
+      <w:shd w:val="clear" w:color="auto" w:fill="E1DFDD"/>
+    </w:rPr>
+  </w:style>
 </w:styles>
 </file>
 
@@ -2111,7 +2894,7 @@
 </file>
 
 <file path=customXml/itemProps1.xml><?xml version="1.0" encoding="utf-8"?>
-<ds:datastoreItem xmlns:ds="http://schemas.openxmlformats.org/officeDocument/2006/customXml" ds:itemID="{C9AC5F1E-147C-475C-9830-A123EC5E295D}">
+<ds:datastoreItem xmlns:ds="http://schemas.openxmlformats.org/officeDocument/2006/customXml" ds:itemID="{FA08521A-9725-47B2-8DE6-979ECBF249E7}">
   <ds:schemaRefs>
     <ds:schemaRef ds:uri="http://www.w3.org/2001/XMLSchema"/>
   </ds:schemaRefs>

</xml_diff>